<commit_message>
added hackaton project : binding of isaac
</commit_message>
<xml_diff>
--- a/IRT1/Q2/projet interfacage/Interfacage/Gillard Robin Groupe 4/07 Evaluation et auto evalution/Canevas de correction PII 2024.docx
+++ b/IRT1/Q2/projet interfacage/Interfacage/Gillard Robin Groupe 4/07 Evaluation et auto evalution/Canevas de correction PII 2024.docx
@@ -1,6 +1,6 @@
 
 <file path=word/document.xml><?xml version="1.0" encoding="utf-8"?>
-<w:document xmlns:wpc="http://schemas.microsoft.com/office/word/2010/wordprocessingCanvas" xmlns:cx="http://schemas.microsoft.com/office/drawing/2014/chartex" xmlns:mc="http://schemas.openxmlformats.org/markup-compatibility/2006" xmlns:o="urn:schemas-microsoft-com:office:office" xmlns:r="http://schemas.openxmlformats.org/officeDocument/2006/relationships" xmlns:m="http://schemas.openxmlformats.org/officeDocument/2006/math" xmlns:v="urn:schemas-microsoft-com:vml" xmlns:wp14="http://schemas.microsoft.com/office/word/2010/wordprocessingDrawing" xmlns:wp="http://schemas.openxmlformats.org/drawingml/2006/wordprocessingDrawing" xmlns:w10="urn:schemas-microsoft-com:office:word" xmlns:w="http://schemas.openxmlformats.org/wordprocessingml/2006/main" xmlns:w14="http://schemas.microsoft.com/office/word/2010/wordml" xmlns:w15="http://schemas.microsoft.com/office/word/2012/wordml" xmlns:w16se="http://schemas.microsoft.com/office/word/2015/wordml/symex" xmlns:wpg="http://schemas.microsoft.com/office/word/2010/wordprocessingGroup" xmlns:wpi="http://schemas.microsoft.com/office/word/2010/wordprocessingInk" xmlns:wne="http://schemas.microsoft.com/office/word/2006/wordml" xmlns:wps="http://schemas.microsoft.com/office/word/2010/wordprocessingShape" mc:Ignorable="w14 w15 w16se wp14">
+<w:document xmlns:wpc="http://schemas.microsoft.com/office/word/2010/wordprocessingCanvas" xmlns:cx="http://schemas.microsoft.com/office/drawing/2014/chartex" xmlns:cx1="http://schemas.microsoft.com/office/drawing/2015/9/8/chartex" xmlns:cx2="http://schemas.microsoft.com/office/drawing/2015/10/21/chartex" xmlns:cx3="http://schemas.microsoft.com/office/drawing/2016/5/9/chartex" xmlns:cx4="http://schemas.microsoft.com/office/drawing/2016/5/10/chartex" xmlns:cx5="http://schemas.microsoft.com/office/drawing/2016/5/11/chartex" xmlns:cx6="http://schemas.microsoft.com/office/drawing/2016/5/12/chartex" xmlns:cx7="http://schemas.microsoft.com/office/drawing/2016/5/13/chartex" xmlns:cx8="http://schemas.microsoft.com/office/drawing/2016/5/14/chartex" xmlns:mc="http://schemas.openxmlformats.org/markup-compatibility/2006" xmlns:aink="http://schemas.microsoft.com/office/drawing/2016/ink" xmlns:am3d="http://schemas.microsoft.com/office/drawing/2017/model3d" xmlns:o="urn:schemas-microsoft-com:office:office" xmlns:oel="http://schemas.microsoft.com/office/2019/extlst" xmlns:r="http://schemas.openxmlformats.org/officeDocument/2006/relationships" xmlns:m="http://schemas.openxmlformats.org/officeDocument/2006/math" xmlns:v="urn:schemas-microsoft-com:vml" xmlns:wp14="http://schemas.microsoft.com/office/word/2010/wordprocessingDrawing" xmlns:wp="http://schemas.openxmlformats.org/drawingml/2006/wordprocessingDrawing" xmlns:w10="urn:schemas-microsoft-com:office:word" xmlns:w="http://schemas.openxmlformats.org/wordprocessingml/2006/main" xmlns:w14="http://schemas.microsoft.com/office/word/2010/wordml" xmlns:w15="http://schemas.microsoft.com/office/word/2012/wordml" xmlns:w16cex="http://schemas.microsoft.com/office/word/2018/wordml/cex" xmlns:w16cid="http://schemas.microsoft.com/office/word/2016/wordml/cid" xmlns:w16="http://schemas.microsoft.com/office/word/2018/wordml" xmlns:w16du="http://schemas.microsoft.com/office/word/2023/wordml/word16du" xmlns:w16sdtdh="http://schemas.microsoft.com/office/word/2020/wordml/sdtdatahash" xmlns:w16se="http://schemas.microsoft.com/office/word/2015/wordml/symex" xmlns:wpg="http://schemas.microsoft.com/office/word/2010/wordprocessingGroup" xmlns:wpi="http://schemas.microsoft.com/office/word/2010/wordprocessingInk" xmlns:wne="http://schemas.microsoft.com/office/word/2006/wordml" xmlns:wps="http://schemas.microsoft.com/office/word/2010/wordprocessingShape" mc:Ignorable="w14 w15 w16se w16cid w16 w16cex w16sdtdh w16du wp14">
   <w:body>
     <w:p>
       <w:pPr>
@@ -169,23 +169,7 @@
           </w:tcPr>
           <w:p>
             <w:r>
-              <w:t>Vu en classe semaine 1 (</w:t>
-            </w:r>
-            <w:proofErr w:type="spellStart"/>
-            <w:r>
-              <w:t>tinkercad</w:t>
-            </w:r>
-            <w:proofErr w:type="spellEnd"/>
-            <w:r>
-              <w:t xml:space="preserve"> et first </w:t>
-            </w:r>
-            <w:proofErr w:type="spellStart"/>
-            <w:r>
-              <w:t>pgm</w:t>
-            </w:r>
-            <w:proofErr w:type="spellEnd"/>
-            <w:r>
-              <w:t>)</w:t>
+              <w:t>Vu en classe semaine 1 (tinkercad et first pgm)</w:t>
             </w:r>
           </w:p>
         </w:tc>
@@ -209,6 +193,9 @@
             <w:pPr>
               <w:jc w:val="center"/>
             </w:pPr>
+            <w:r>
+              <w:t>2</w:t>
+            </w:r>
           </w:p>
         </w:tc>
         <w:tc>
@@ -220,6 +207,9 @@
             <w:pPr>
               <w:jc w:val="center"/>
             </w:pPr>
+            <w:r>
+              <w:t>2</w:t>
+            </w:r>
           </w:p>
         </w:tc>
         <w:tc>
@@ -275,6 +265,9 @@
             <w:pPr>
               <w:jc w:val="center"/>
             </w:pPr>
+            <w:r>
+              <w:t>1,5</w:t>
+            </w:r>
           </w:p>
         </w:tc>
         <w:tc>
@@ -286,6 +279,9 @@
             <w:pPr>
               <w:jc w:val="center"/>
             </w:pPr>
+            <w:r>
+              <w:t>2</w:t>
+            </w:r>
           </w:p>
         </w:tc>
         <w:tc>
@@ -384,11 +380,9 @@
                 <w:numId w:val="6"/>
               </w:numPr>
             </w:pPr>
-            <w:proofErr w:type="spellStart"/>
             <w:r>
               <w:t>Buzzer</w:t>
             </w:r>
-            <w:proofErr w:type="spellEnd"/>
           </w:p>
           <w:p>
             <w:pPr>
@@ -469,15 +463,7 @@
               <w:t xml:space="preserve">Vu en classe </w:t>
             </w:r>
             <w:r>
-              <w:t xml:space="preserve">Le </w:t>
-            </w:r>
-            <w:proofErr w:type="spellStart"/>
-            <w:r>
-              <w:t>Breadbord</w:t>
-            </w:r>
-            <w:proofErr w:type="spellEnd"/>
-            <w:r>
-              <w:t xml:space="preserve"> </w:t>
+              <w:t xml:space="preserve">Le Breadbord </w:t>
             </w:r>
             <w:r>
               <w:t xml:space="preserve">programmation </w:t>
@@ -504,6 +490,9 @@
             <w:pPr>
               <w:jc w:val="center"/>
             </w:pPr>
+            <w:r>
+              <w:t>3</w:t>
+            </w:r>
           </w:p>
         </w:tc>
         <w:tc>
@@ -515,6 +504,9 @@
             <w:pPr>
               <w:jc w:val="center"/>
             </w:pPr>
+            <w:r>
+              <w:t>2,4</w:t>
+            </w:r>
           </w:p>
         </w:tc>
         <w:tc>
@@ -540,10 +532,7 @@
           </w:tcPr>
           <w:p>
             <w:r>
-              <w:t>Vu en classe b</w:t>
-            </w:r>
-            <w:r>
-              <w:t>oitier (vu en classe semaine 04 )</w:t>
+              <w:t>Vu en classe boitier (vu en classe semaine 04 )</w:t>
             </w:r>
           </w:p>
         </w:tc>
@@ -567,6 +556,9 @@
             <w:pPr>
               <w:jc w:val="center"/>
             </w:pPr>
+            <w:r>
+              <w:t>4</w:t>
+            </w:r>
           </w:p>
         </w:tc>
         <w:tc>
@@ -578,6 +570,9 @@
             <w:pPr>
               <w:jc w:val="center"/>
             </w:pPr>
+            <w:r>
+              <w:t>3,6</w:t>
+            </w:r>
           </w:p>
         </w:tc>
         <w:tc>
@@ -603,13 +598,7 @@
           </w:tcPr>
           <w:p>
             <w:r>
-              <w:t xml:space="preserve">Vu en classe </w:t>
-            </w:r>
-            <w:r>
-              <w:t>soudure (vu en classe semaine 05</w:t>
-            </w:r>
-            <w:r>
-              <w:t xml:space="preserve"> )</w:t>
+              <w:t>Vu en classe soudure (vu en classe semaine 05 )</w:t>
             </w:r>
           </w:p>
         </w:tc>
@@ -633,6 +622,9 @@
             <w:pPr>
               <w:jc w:val="center"/>
             </w:pPr>
+            <w:r>
+              <w:t>1</w:t>
+            </w:r>
           </w:p>
         </w:tc>
         <w:tc>
@@ -644,6 +636,9 @@
             <w:pPr>
               <w:jc w:val="center"/>
             </w:pPr>
+            <w:r>
+              <w:t>2,8</w:t>
+            </w:r>
           </w:p>
         </w:tc>
         <w:tc>
@@ -668,189 +663,10 @@
           </w:tcPr>
           <w:p>
             <w:r>
-              <w:t xml:space="preserve">Rapport (orthographe plus de 5 fautes -1) </w:t>
-            </w:r>
-          </w:p>
-          <w:p>
-            <w:pPr>
-              <w:pStyle w:val="Paragraphedeliste"/>
-              <w:numPr>
-                <w:ilvl w:val="0"/>
-                <w:numId w:val="10"/>
-              </w:numPr>
-            </w:pPr>
-            <w:r>
-              <w:t>Une page de garde avec votre nom et prénom et une photo</w:t>
-            </w:r>
-          </w:p>
-          <w:p>
-            <w:pPr>
-              <w:pStyle w:val="Paragraphedeliste"/>
-              <w:numPr>
-                <w:ilvl w:val="0"/>
-                <w:numId w:val="10"/>
-              </w:numPr>
-            </w:pPr>
-            <w:r>
-              <w:t>Table de matière hiérarchisée</w:t>
-            </w:r>
-          </w:p>
-          <w:p>
-            <w:pPr>
-              <w:pStyle w:val="Paragraphedeliste"/>
-              <w:numPr>
-                <w:ilvl w:val="0"/>
-                <w:numId w:val="10"/>
-              </w:numPr>
-            </w:pPr>
-            <w:r>
-              <w:t xml:space="preserve">Introduction </w:t>
-            </w:r>
-            <w:proofErr w:type="gramStart"/>
-            <w:r>
-              <w:t>( 5</w:t>
-            </w:r>
-            <w:proofErr w:type="gramEnd"/>
-            <w:r>
-              <w:t xml:space="preserve"> lignes, objectif, projection,…) </w:t>
-            </w:r>
-          </w:p>
-          <w:p>
-            <w:pPr>
-              <w:pStyle w:val="Paragraphedeliste"/>
-              <w:numPr>
-                <w:ilvl w:val="0"/>
-                <w:numId w:val="10"/>
-              </w:numPr>
-            </w:pPr>
-            <w:r>
-              <w:t xml:space="preserve">Les PCB </w:t>
-            </w:r>
-          </w:p>
-          <w:p>
-            <w:pPr>
-              <w:pStyle w:val="Paragraphedeliste"/>
-              <w:ind w:left="1440"/>
-            </w:pPr>
-            <w:r>
-              <w:t xml:space="preserve">Partie Assemblage : </w:t>
-            </w:r>
-            <w:proofErr w:type="spellStart"/>
-            <w:r>
-              <w:t>brd</w:t>
-            </w:r>
-            <w:proofErr w:type="spellEnd"/>
-          </w:p>
-          <w:p>
-            <w:pPr>
-              <w:pStyle w:val="Paragraphedeliste"/>
-              <w:numPr>
-                <w:ilvl w:val="0"/>
-                <w:numId w:val="10"/>
-              </w:numPr>
-            </w:pPr>
-            <w:r>
-              <w:t xml:space="preserve">La programmation </w:t>
-            </w:r>
-          </w:p>
-          <w:p>
-            <w:pPr>
-              <w:pStyle w:val="Paragraphedeliste"/>
-              <w:numPr>
-                <w:ilvl w:val="1"/>
-                <w:numId w:val="10"/>
-              </w:numPr>
-            </w:pPr>
-            <w:proofErr w:type="spellStart"/>
-            <w:proofErr w:type="gramStart"/>
-            <w:r>
-              <w:t>tinkercad</w:t>
-            </w:r>
-            <w:proofErr w:type="spellEnd"/>
-            <w:proofErr w:type="gramEnd"/>
-            <w:r>
-              <w:t xml:space="preserve"> schéma et simulation</w:t>
-            </w:r>
-          </w:p>
-          <w:p>
-            <w:pPr>
-              <w:pStyle w:val="Paragraphedeliste"/>
-              <w:numPr>
-                <w:ilvl w:val="1"/>
-                <w:numId w:val="10"/>
-              </w:numPr>
-            </w:pPr>
-            <w:r>
-              <w:t xml:space="preserve">Le Code en C avec explication des lignes des </w:t>
-            </w:r>
-            <w:proofErr w:type="spellStart"/>
-            <w:r>
-              <w:t>noeuds</w:t>
-            </w:r>
-            <w:proofErr w:type="spellEnd"/>
-          </w:p>
-          <w:p>
-            <w:pPr>
-              <w:pStyle w:val="Paragraphedeliste"/>
-              <w:numPr>
-                <w:ilvl w:val="0"/>
-                <w:numId w:val="10"/>
-              </w:numPr>
-            </w:pPr>
-            <w:r>
-              <w:t>La réalisation sur plaquette d’essai (</w:t>
-            </w:r>
-            <w:proofErr w:type="spellStart"/>
-            <w:r>
-              <w:t>breadboard</w:t>
-            </w:r>
-            <w:proofErr w:type="spellEnd"/>
-            <w:r>
-              <w:t>)</w:t>
-            </w:r>
-          </w:p>
-          <w:p>
-            <w:pPr>
-              <w:pStyle w:val="Paragraphedeliste"/>
-              <w:numPr>
-                <w:ilvl w:val="0"/>
-                <w:numId w:val="10"/>
-              </w:numPr>
-            </w:pPr>
-            <w:r>
-              <w:t>Conclusion</w:t>
-            </w:r>
-          </w:p>
-          <w:p>
-            <w:pPr>
-              <w:pStyle w:val="Paragraphedeliste"/>
-              <w:numPr>
-                <w:ilvl w:val="1"/>
-                <w:numId w:val="10"/>
-              </w:numPr>
-            </w:pPr>
-            <w:r>
-              <w:t>Synthèse générale sur les différents points.</w:t>
-            </w:r>
-          </w:p>
-          <w:p>
-            <w:pPr>
-              <w:pStyle w:val="Paragraphedeliste"/>
-              <w:numPr>
-                <w:ilvl w:val="1"/>
-                <w:numId w:val="10"/>
-              </w:numPr>
-            </w:pPr>
-            <w:r>
-              <w:t>Amélioration et appréciation générale</w:t>
-            </w:r>
-          </w:p>
-          <w:p>
-            <w:r>
-              <w:t xml:space="preserve">P.S. : </w:t>
-            </w:r>
-            <w:r>
-              <w:t xml:space="preserve">Mettre votre code en annexe.   </w:t>
+              <w:t>Pour le bilan dossier rendu et vérification de toutes parties et réponses aux questions</w:t>
+            </w:r>
+            <w:r>
+              <w:t xml:space="preserve">   </w:t>
             </w:r>
           </w:p>
         </w:tc>
@@ -873,8 +689,9 @@
             <w:pPr>
               <w:jc w:val="center"/>
             </w:pPr>
-            <w:bookmarkStart w:id="0" w:name="_GoBack"/>
-            <w:bookmarkEnd w:id="0"/>
+            <w:r>
+              <w:t>2,5</w:t>
+            </w:r>
           </w:p>
         </w:tc>
         <w:tc>
@@ -886,6 +703,9 @@
             <w:pPr>
               <w:jc w:val="center"/>
             </w:pPr>
+            <w:r>
+              <w:t>2,5</w:t>
+            </w:r>
           </w:p>
         </w:tc>
         <w:tc>
@@ -897,10 +717,7 @@
               <w:jc w:val="right"/>
             </w:pPr>
             <w:r>
-              <w:t>/</w:t>
-            </w:r>
-            <w:r>
-              <w:t>4</w:t>
+              <w:t>/4</w:t>
             </w:r>
           </w:p>
         </w:tc>
@@ -996,6 +813,9 @@
             <w:pPr>
               <w:jc w:val="center"/>
             </w:pPr>
+            <w:r>
+              <w:t>15,2</w:t>
+            </w:r>
           </w:p>
         </w:tc>
         <w:tc>
@@ -1033,7 +853,7 @@
 </file>
 
 <file path=word/endnotes.xml><?xml version="1.0" encoding="utf-8"?>
-<w:endnotes xmlns:wpc="http://schemas.microsoft.com/office/word/2010/wordprocessingCanvas" xmlns:cx="http://schemas.microsoft.com/office/drawing/2014/chartex" xmlns:mc="http://schemas.openxmlformats.org/markup-compatibility/2006" xmlns:o="urn:schemas-microsoft-com:office:office" xmlns:r="http://schemas.openxmlformats.org/officeDocument/2006/relationships" xmlns:m="http://schemas.openxmlformats.org/officeDocument/2006/math" xmlns:v="urn:schemas-microsoft-com:vml" xmlns:wp14="http://schemas.microsoft.com/office/word/2010/wordprocessingDrawing" xmlns:wp="http://schemas.openxmlformats.org/drawingml/2006/wordprocessingDrawing" xmlns:w10="urn:schemas-microsoft-com:office:word" xmlns:w="http://schemas.openxmlformats.org/wordprocessingml/2006/main" xmlns:w14="http://schemas.microsoft.com/office/word/2010/wordml" xmlns:w15="http://schemas.microsoft.com/office/word/2012/wordml" xmlns:w16se="http://schemas.microsoft.com/office/word/2015/wordml/symex" xmlns:wpg="http://schemas.microsoft.com/office/word/2010/wordprocessingGroup" xmlns:wpi="http://schemas.microsoft.com/office/word/2010/wordprocessingInk" xmlns:wne="http://schemas.microsoft.com/office/word/2006/wordml" xmlns:wps="http://schemas.microsoft.com/office/word/2010/wordprocessingShape" mc:Ignorable="w14 w15 w16se wp14">
+<w:endnotes xmlns:wpc="http://schemas.microsoft.com/office/word/2010/wordprocessingCanvas" xmlns:cx="http://schemas.microsoft.com/office/drawing/2014/chartex" xmlns:cx1="http://schemas.microsoft.com/office/drawing/2015/9/8/chartex" xmlns:cx2="http://schemas.microsoft.com/office/drawing/2015/10/21/chartex" xmlns:cx3="http://schemas.microsoft.com/office/drawing/2016/5/9/chartex" xmlns:cx4="http://schemas.microsoft.com/office/drawing/2016/5/10/chartex" xmlns:cx5="http://schemas.microsoft.com/office/drawing/2016/5/11/chartex" xmlns:cx6="http://schemas.microsoft.com/office/drawing/2016/5/12/chartex" xmlns:cx7="http://schemas.microsoft.com/office/drawing/2016/5/13/chartex" xmlns:cx8="http://schemas.microsoft.com/office/drawing/2016/5/14/chartex" xmlns:mc="http://schemas.openxmlformats.org/markup-compatibility/2006" xmlns:aink="http://schemas.microsoft.com/office/drawing/2016/ink" xmlns:am3d="http://schemas.microsoft.com/office/drawing/2017/model3d" xmlns:o="urn:schemas-microsoft-com:office:office" xmlns:oel="http://schemas.microsoft.com/office/2019/extlst" xmlns:r="http://schemas.openxmlformats.org/officeDocument/2006/relationships" xmlns:m="http://schemas.openxmlformats.org/officeDocument/2006/math" xmlns:v="urn:schemas-microsoft-com:vml" xmlns:wp14="http://schemas.microsoft.com/office/word/2010/wordprocessingDrawing" xmlns:wp="http://schemas.openxmlformats.org/drawingml/2006/wordprocessingDrawing" xmlns:w10="urn:schemas-microsoft-com:office:word" xmlns:w="http://schemas.openxmlformats.org/wordprocessingml/2006/main" xmlns:w14="http://schemas.microsoft.com/office/word/2010/wordml" xmlns:w15="http://schemas.microsoft.com/office/word/2012/wordml" xmlns:w16cex="http://schemas.microsoft.com/office/word/2018/wordml/cex" xmlns:w16cid="http://schemas.microsoft.com/office/word/2016/wordml/cid" xmlns:w16="http://schemas.microsoft.com/office/word/2018/wordml" xmlns:w16du="http://schemas.microsoft.com/office/word/2023/wordml/word16du" xmlns:w16sdtdh="http://schemas.microsoft.com/office/word/2020/wordml/sdtdatahash" xmlns:w16se="http://schemas.microsoft.com/office/word/2015/wordml/symex" xmlns:wpg="http://schemas.microsoft.com/office/word/2010/wordprocessingGroup" xmlns:wpi="http://schemas.microsoft.com/office/word/2010/wordprocessingInk" xmlns:wne="http://schemas.microsoft.com/office/word/2006/wordml" xmlns:wps="http://schemas.microsoft.com/office/word/2010/wordprocessingShape" mc:Ignorable="w14 w15 w16se w16cid w16 w16cex w16sdtdh w16du wp14">
   <w:endnote w:type="separator" w:id="-1">
     <w:p>
       <w:r>
@@ -1052,7 +872,7 @@
 </file>
 
 <file path=word/footnotes.xml><?xml version="1.0" encoding="utf-8"?>
-<w:footnotes xmlns:wpc="http://schemas.microsoft.com/office/word/2010/wordprocessingCanvas" xmlns:cx="http://schemas.microsoft.com/office/drawing/2014/chartex" xmlns:mc="http://schemas.openxmlformats.org/markup-compatibility/2006" xmlns:o="urn:schemas-microsoft-com:office:office" xmlns:r="http://schemas.openxmlformats.org/officeDocument/2006/relationships" xmlns:m="http://schemas.openxmlformats.org/officeDocument/2006/math" xmlns:v="urn:schemas-microsoft-com:vml" xmlns:wp14="http://schemas.microsoft.com/office/word/2010/wordprocessingDrawing" xmlns:wp="http://schemas.openxmlformats.org/drawingml/2006/wordprocessingDrawing" xmlns:w10="urn:schemas-microsoft-com:office:word" xmlns:w="http://schemas.openxmlformats.org/wordprocessingml/2006/main" xmlns:w14="http://schemas.microsoft.com/office/word/2010/wordml" xmlns:w15="http://schemas.microsoft.com/office/word/2012/wordml" xmlns:w16se="http://schemas.microsoft.com/office/word/2015/wordml/symex" xmlns:wpg="http://schemas.microsoft.com/office/word/2010/wordprocessingGroup" xmlns:wpi="http://schemas.microsoft.com/office/word/2010/wordprocessingInk" xmlns:wne="http://schemas.microsoft.com/office/word/2006/wordml" xmlns:wps="http://schemas.microsoft.com/office/word/2010/wordprocessingShape" mc:Ignorable="w14 w15 w16se wp14">
+<w:footnotes xmlns:wpc="http://schemas.microsoft.com/office/word/2010/wordprocessingCanvas" xmlns:cx="http://schemas.microsoft.com/office/drawing/2014/chartex" xmlns:cx1="http://schemas.microsoft.com/office/drawing/2015/9/8/chartex" xmlns:cx2="http://schemas.microsoft.com/office/drawing/2015/10/21/chartex" xmlns:cx3="http://schemas.microsoft.com/office/drawing/2016/5/9/chartex" xmlns:cx4="http://schemas.microsoft.com/office/drawing/2016/5/10/chartex" xmlns:cx5="http://schemas.microsoft.com/office/drawing/2016/5/11/chartex" xmlns:cx6="http://schemas.microsoft.com/office/drawing/2016/5/12/chartex" xmlns:cx7="http://schemas.microsoft.com/office/drawing/2016/5/13/chartex" xmlns:cx8="http://schemas.microsoft.com/office/drawing/2016/5/14/chartex" xmlns:mc="http://schemas.openxmlformats.org/markup-compatibility/2006" xmlns:aink="http://schemas.microsoft.com/office/drawing/2016/ink" xmlns:am3d="http://schemas.microsoft.com/office/drawing/2017/model3d" xmlns:o="urn:schemas-microsoft-com:office:office" xmlns:oel="http://schemas.microsoft.com/office/2019/extlst" xmlns:r="http://schemas.openxmlformats.org/officeDocument/2006/relationships" xmlns:m="http://schemas.openxmlformats.org/officeDocument/2006/math" xmlns:v="urn:schemas-microsoft-com:vml" xmlns:wp14="http://schemas.microsoft.com/office/word/2010/wordprocessingDrawing" xmlns:wp="http://schemas.openxmlformats.org/drawingml/2006/wordprocessingDrawing" xmlns:w10="urn:schemas-microsoft-com:office:word" xmlns:w="http://schemas.openxmlformats.org/wordprocessingml/2006/main" xmlns:w14="http://schemas.microsoft.com/office/word/2010/wordml" xmlns:w15="http://schemas.microsoft.com/office/word/2012/wordml" xmlns:w16cex="http://schemas.microsoft.com/office/word/2018/wordml/cex" xmlns:w16cid="http://schemas.microsoft.com/office/word/2016/wordml/cid" xmlns:w16="http://schemas.microsoft.com/office/word/2018/wordml" xmlns:w16du="http://schemas.microsoft.com/office/word/2023/wordml/word16du" xmlns:w16sdtdh="http://schemas.microsoft.com/office/word/2020/wordml/sdtdatahash" xmlns:w16se="http://schemas.microsoft.com/office/word/2015/wordml/symex" xmlns:wpg="http://schemas.microsoft.com/office/word/2010/wordprocessingGroup" xmlns:wpi="http://schemas.microsoft.com/office/word/2010/wordprocessingInk" xmlns:wne="http://schemas.microsoft.com/office/word/2006/wordml" xmlns:wps="http://schemas.microsoft.com/office/word/2010/wordprocessingShape" mc:Ignorable="w14 w15 w16se w16cid w16 w16cex w16sdtdh w16du wp14">
   <w:footnote w:type="separator" w:id="-1">
     <w:p>
       <w:r>
@@ -1071,7 +891,7 @@
 </file>
 
 <file path=word/header1.xml><?xml version="1.0" encoding="utf-8"?>
-<w:hdr xmlns:wpc="http://schemas.microsoft.com/office/word/2010/wordprocessingCanvas" xmlns:cx="http://schemas.microsoft.com/office/drawing/2014/chartex" xmlns:mc="http://schemas.openxmlformats.org/markup-compatibility/2006" xmlns:o="urn:schemas-microsoft-com:office:office" xmlns:r="http://schemas.openxmlformats.org/officeDocument/2006/relationships" xmlns:m="http://schemas.openxmlformats.org/officeDocument/2006/math" xmlns:v="urn:schemas-microsoft-com:vml" xmlns:wp14="http://schemas.microsoft.com/office/word/2010/wordprocessingDrawing" xmlns:wp="http://schemas.openxmlformats.org/drawingml/2006/wordprocessingDrawing" xmlns:w10="urn:schemas-microsoft-com:office:word" xmlns:w="http://schemas.openxmlformats.org/wordprocessingml/2006/main" xmlns:w14="http://schemas.microsoft.com/office/word/2010/wordml" xmlns:w15="http://schemas.microsoft.com/office/word/2012/wordml" xmlns:w16se="http://schemas.microsoft.com/office/word/2015/wordml/symex" xmlns:wpg="http://schemas.microsoft.com/office/word/2010/wordprocessingGroup" xmlns:wpi="http://schemas.microsoft.com/office/word/2010/wordprocessingInk" xmlns:wne="http://schemas.microsoft.com/office/word/2006/wordml" xmlns:wps="http://schemas.microsoft.com/office/word/2010/wordprocessingShape" mc:Ignorable="w14 w15 w16se wp14">
+<w:hdr xmlns:wpc="http://schemas.microsoft.com/office/word/2010/wordprocessingCanvas" xmlns:cx="http://schemas.microsoft.com/office/drawing/2014/chartex" xmlns:cx1="http://schemas.microsoft.com/office/drawing/2015/9/8/chartex" xmlns:cx2="http://schemas.microsoft.com/office/drawing/2015/10/21/chartex" xmlns:cx3="http://schemas.microsoft.com/office/drawing/2016/5/9/chartex" xmlns:cx4="http://schemas.microsoft.com/office/drawing/2016/5/10/chartex" xmlns:cx5="http://schemas.microsoft.com/office/drawing/2016/5/11/chartex" xmlns:cx6="http://schemas.microsoft.com/office/drawing/2016/5/12/chartex" xmlns:cx7="http://schemas.microsoft.com/office/drawing/2016/5/13/chartex" xmlns:cx8="http://schemas.microsoft.com/office/drawing/2016/5/14/chartex" xmlns:mc="http://schemas.openxmlformats.org/markup-compatibility/2006" xmlns:aink="http://schemas.microsoft.com/office/drawing/2016/ink" xmlns:am3d="http://schemas.microsoft.com/office/drawing/2017/model3d" xmlns:o="urn:schemas-microsoft-com:office:office" xmlns:oel="http://schemas.microsoft.com/office/2019/extlst" xmlns:r="http://schemas.openxmlformats.org/officeDocument/2006/relationships" xmlns:m="http://schemas.openxmlformats.org/officeDocument/2006/math" xmlns:v="urn:schemas-microsoft-com:vml" xmlns:wp14="http://schemas.microsoft.com/office/word/2010/wordprocessingDrawing" xmlns:wp="http://schemas.openxmlformats.org/drawingml/2006/wordprocessingDrawing" xmlns:w10="urn:schemas-microsoft-com:office:word" xmlns:w="http://schemas.openxmlformats.org/wordprocessingml/2006/main" xmlns:w14="http://schemas.microsoft.com/office/word/2010/wordml" xmlns:w15="http://schemas.microsoft.com/office/word/2012/wordml" xmlns:w16cex="http://schemas.microsoft.com/office/word/2018/wordml/cex" xmlns:w16cid="http://schemas.microsoft.com/office/word/2016/wordml/cid" xmlns:w16="http://schemas.microsoft.com/office/word/2018/wordml" xmlns:w16du="http://schemas.microsoft.com/office/word/2023/wordml/word16du" xmlns:w16sdtdh="http://schemas.microsoft.com/office/word/2020/wordml/sdtdatahash" xmlns:w16se="http://schemas.microsoft.com/office/word/2015/wordml/symex" xmlns:wpg="http://schemas.microsoft.com/office/word/2010/wordprocessingGroup" xmlns:wpi="http://schemas.microsoft.com/office/word/2010/wordprocessingInk" xmlns:wne="http://schemas.microsoft.com/office/word/2006/wordml" xmlns:wps="http://schemas.microsoft.com/office/word/2010/wordprocessingShape" mc:Ignorable="w14 w15 w16se w16cid w16 w16cex w16sdtdh w16du wp14">
   <w:p>
     <w:pPr>
       <w:pStyle w:val="En-tte"/>
@@ -1080,14 +900,26 @@
       <w:t>NOM</w:t>
     </w:r>
     <w:r>
-      <w:t xml:space="preserve"> DE L’ETUDIANT : ………………………….GROUPE : ………  </w:t>
+      <w:t xml:space="preserve"> DE L’ETUDIANT : </w:t>
+    </w:r>
+    <w:r>
+      <w:t xml:space="preserve">Gillard Robin </w:t>
+    </w:r>
+    <w:r>
+      <w:t xml:space="preserve">GROUPE : </w:t>
+    </w:r>
+    <w:r>
+      <w:t>4</w:t>
+    </w:r>
+    <w:r>
+      <w:t xml:space="preserve">  </w:t>
     </w:r>
   </w:p>
 </w:hdr>
 </file>
 
 <file path=word/numbering.xml><?xml version="1.0" encoding="utf-8"?>
-<w:numbering xmlns:wpc="http://schemas.microsoft.com/office/word/2010/wordprocessingCanvas" xmlns:cx="http://schemas.microsoft.com/office/drawing/2014/chartex" xmlns:mc="http://schemas.openxmlformats.org/markup-compatibility/2006" xmlns:o="urn:schemas-microsoft-com:office:office" xmlns:r="http://schemas.openxmlformats.org/officeDocument/2006/relationships" xmlns:m="http://schemas.openxmlformats.org/officeDocument/2006/math" xmlns:v="urn:schemas-microsoft-com:vml" xmlns:wp14="http://schemas.microsoft.com/office/word/2010/wordprocessingDrawing" xmlns:wp="http://schemas.openxmlformats.org/drawingml/2006/wordprocessingDrawing" xmlns:w10="urn:schemas-microsoft-com:office:word" xmlns:w="http://schemas.openxmlformats.org/wordprocessingml/2006/main" xmlns:w14="http://schemas.microsoft.com/office/word/2010/wordml" xmlns:w15="http://schemas.microsoft.com/office/word/2012/wordml" xmlns:w16se="http://schemas.microsoft.com/office/word/2015/wordml/symex" xmlns:wpg="http://schemas.microsoft.com/office/word/2010/wordprocessingGroup" xmlns:wpi="http://schemas.microsoft.com/office/word/2010/wordprocessingInk" xmlns:wne="http://schemas.microsoft.com/office/word/2006/wordml" xmlns:wps="http://schemas.microsoft.com/office/word/2010/wordprocessingShape" mc:Ignorable="w14 w15 w16se wp14">
+<w:numbering xmlns:wpc="http://schemas.microsoft.com/office/word/2010/wordprocessingCanvas" xmlns:cx="http://schemas.microsoft.com/office/drawing/2014/chartex" xmlns:cx1="http://schemas.microsoft.com/office/drawing/2015/9/8/chartex" xmlns:cx2="http://schemas.microsoft.com/office/drawing/2015/10/21/chartex" xmlns:cx3="http://schemas.microsoft.com/office/drawing/2016/5/9/chartex" xmlns:cx4="http://schemas.microsoft.com/office/drawing/2016/5/10/chartex" xmlns:cx5="http://schemas.microsoft.com/office/drawing/2016/5/11/chartex" xmlns:cx6="http://schemas.microsoft.com/office/drawing/2016/5/12/chartex" xmlns:cx7="http://schemas.microsoft.com/office/drawing/2016/5/13/chartex" xmlns:cx8="http://schemas.microsoft.com/office/drawing/2016/5/14/chartex" xmlns:mc="http://schemas.openxmlformats.org/markup-compatibility/2006" xmlns:aink="http://schemas.microsoft.com/office/drawing/2016/ink" xmlns:am3d="http://schemas.microsoft.com/office/drawing/2017/model3d" xmlns:o="urn:schemas-microsoft-com:office:office" xmlns:oel="http://schemas.microsoft.com/office/2019/extlst" xmlns:r="http://schemas.openxmlformats.org/officeDocument/2006/relationships" xmlns:m="http://schemas.openxmlformats.org/officeDocument/2006/math" xmlns:v="urn:schemas-microsoft-com:vml" xmlns:wp14="http://schemas.microsoft.com/office/word/2010/wordprocessingDrawing" xmlns:wp="http://schemas.openxmlformats.org/drawingml/2006/wordprocessingDrawing" xmlns:w10="urn:schemas-microsoft-com:office:word" xmlns:w="http://schemas.openxmlformats.org/wordprocessingml/2006/main" xmlns:w14="http://schemas.microsoft.com/office/word/2010/wordml" xmlns:w15="http://schemas.microsoft.com/office/word/2012/wordml" xmlns:w16cex="http://schemas.microsoft.com/office/word/2018/wordml/cex" xmlns:w16cid="http://schemas.microsoft.com/office/word/2016/wordml/cid" xmlns:w16="http://schemas.microsoft.com/office/word/2018/wordml" xmlns:w16du="http://schemas.microsoft.com/office/word/2023/wordml/word16du" xmlns:w16sdtdh="http://schemas.microsoft.com/office/word/2020/wordml/sdtdatahash" xmlns:w16se="http://schemas.microsoft.com/office/word/2015/wordml/symex" xmlns:wpg="http://schemas.microsoft.com/office/word/2010/wordprocessingGroup" xmlns:wpi="http://schemas.microsoft.com/office/word/2010/wordprocessingInk" xmlns:wne="http://schemas.microsoft.com/office/word/2006/wordml" xmlns:wps="http://schemas.microsoft.com/office/word/2010/wordprocessingShape" mc:Ignorable="w14 w15 w16se w16cid w16 w16cex w16sdtdh w16du wp14">
   <w:abstractNum w:abstractNumId="0" w15:restartNumberingAfterBreak="0">
     <w:nsid w:val="093F775E"/>
     <w:multiLevelType w:val="hybridMultilevel"/>
@@ -2183,44 +2015,44 @@
       </w:pPr>
     </w:lvl>
   </w:abstractNum>
-  <w:num w:numId="1">
+  <w:num w:numId="1" w16cid:durableId="2125998352">
     <w:abstractNumId w:val="6"/>
   </w:num>
-  <w:num w:numId="2">
+  <w:num w:numId="2" w16cid:durableId="474570480">
     <w:abstractNumId w:val="7"/>
   </w:num>
-  <w:num w:numId="3">
+  <w:num w:numId="3" w16cid:durableId="983314994">
     <w:abstractNumId w:val="9"/>
   </w:num>
-  <w:num w:numId="4">
+  <w:num w:numId="4" w16cid:durableId="392898533">
     <w:abstractNumId w:val="5"/>
   </w:num>
-  <w:num w:numId="5">
+  <w:num w:numId="5" w16cid:durableId="1277442617">
     <w:abstractNumId w:val="4"/>
   </w:num>
-  <w:num w:numId="6">
+  <w:num w:numId="6" w16cid:durableId="1120151556">
     <w:abstractNumId w:val="8"/>
   </w:num>
-  <w:num w:numId="7">
+  <w:num w:numId="7" w16cid:durableId="1216549402">
     <w:abstractNumId w:val="1"/>
   </w:num>
-  <w:num w:numId="8">
+  <w:num w:numId="8" w16cid:durableId="1452480982">
     <w:abstractNumId w:val="0"/>
   </w:num>
-  <w:num w:numId="9">
+  <w:num w:numId="9" w16cid:durableId="403530324">
     <w:abstractNumId w:val="2"/>
   </w:num>
-  <w:num w:numId="10">
+  <w:num w:numId="10" w16cid:durableId="503083341">
     <w:abstractNumId w:val="3"/>
   </w:num>
-  <w:num w:numId="11">
+  <w:num w:numId="11" w16cid:durableId="1323773403">
     <w:abstractNumId w:val="10"/>
   </w:num>
 </w:numbering>
 </file>
 
 <file path=word/styles.xml><?xml version="1.0" encoding="utf-8"?>
-<w:styles xmlns:mc="http://schemas.openxmlformats.org/markup-compatibility/2006" xmlns:r="http://schemas.openxmlformats.org/officeDocument/2006/relationships" xmlns:w="http://schemas.openxmlformats.org/wordprocessingml/2006/main" xmlns:w14="http://schemas.microsoft.com/office/word/2010/wordml" xmlns:w15="http://schemas.microsoft.com/office/word/2012/wordml" xmlns:w16se="http://schemas.microsoft.com/office/word/2015/wordml/symex" mc:Ignorable="w14 w15 w16se">
+<w:styles xmlns:mc="http://schemas.openxmlformats.org/markup-compatibility/2006" xmlns:r="http://schemas.openxmlformats.org/officeDocument/2006/relationships" xmlns:w="http://schemas.openxmlformats.org/wordprocessingml/2006/main" xmlns:w14="http://schemas.microsoft.com/office/word/2010/wordml" xmlns:w15="http://schemas.microsoft.com/office/word/2012/wordml" xmlns:w16cex="http://schemas.microsoft.com/office/word/2018/wordml/cex" xmlns:w16cid="http://schemas.microsoft.com/office/word/2016/wordml/cid" xmlns:w16="http://schemas.microsoft.com/office/word/2018/wordml" xmlns:w16du="http://schemas.microsoft.com/office/word/2023/wordml/word16du" xmlns:w16sdtdh="http://schemas.microsoft.com/office/word/2020/wordml/sdtdatahash" xmlns:w16se="http://schemas.microsoft.com/office/word/2015/wordml/symex" mc:Ignorable="w14 w15 w16se w16cid w16 w16cex w16sdtdh w16du">
   <w:docDefaults>
     <w:rPrDefault>
       <w:rPr>
@@ -2236,7 +2068,7 @@
       </w:pPr>
     </w:pPrDefault>
   </w:docDefaults>
-  <w:latentStyles w:defLockedState="0" w:defUIPriority="99" w:defSemiHidden="0" w:defUnhideWhenUsed="0" w:defQFormat="0" w:count="371">
+  <w:latentStyles w:defLockedState="0" w:defUIPriority="99" w:defSemiHidden="0" w:defUnhideWhenUsed="0" w:defQFormat="0" w:count="376">
     <w:lsdException w:name="Normal" w:uiPriority="0" w:qFormat="1"/>
     <w:lsdException w:name="heading 1" w:uiPriority="9" w:qFormat="1"/>
     <w:lsdException w:name="heading 2" w:semiHidden="1" w:uiPriority="9" w:unhideWhenUsed="1" w:qFormat="1"/>
@@ -2608,6 +2440,11 @@
     <w:lsdException w:name="List Table 5 Dark Accent 6" w:uiPriority="50"/>
     <w:lsdException w:name="List Table 6 Colorful Accent 6" w:uiPriority="51"/>
     <w:lsdException w:name="List Table 7 Colorful Accent 6" w:uiPriority="52"/>
+    <w:lsdException w:name="Mention" w:semiHidden="1" w:unhideWhenUsed="1"/>
+    <w:lsdException w:name="Smart Hyperlink" w:semiHidden="1" w:unhideWhenUsed="1"/>
+    <w:lsdException w:name="Hashtag" w:semiHidden="1" w:unhideWhenUsed="1"/>
+    <w:lsdException w:name="Unresolved Mention" w:semiHidden="1" w:unhideWhenUsed="1"/>
+    <w:lsdException w:name="Smart Link" w:semiHidden="1" w:unhideWhenUsed="1"/>
   </w:latentStyles>
   <w:style w:type="paragraph" w:default="1" w:styleId="Normal">
     <w:name w:val="Normal"/>

</xml_diff>